<commit_message>
Upload Buoi 2 & del trash file
</commit_message>
<xml_diff>
--- a/BTVN_B2/baitapb2.docx
+++ b/BTVN_B2/baitapb2.docx
@@ -29,14 +29,40 @@
         <w:ind w:left="0" w:firstLine="0"/>
         <w:jc w:val="both"/>
         <w:rPr>
-          <w:lang w:val="en-US"/>
-        </w:rPr>
-      </w:pPr>
-      <w:r>
-        <w:rPr>
+          <w:b/>
+          <w:bCs/>
+          <w:lang w:val="en-US"/>
+        </w:rPr>
+      </w:pPr>
+      <w:r>
+        <w:rPr>
+          <w:b/>
+          <w:bCs/>
           <w:lang w:val="en-US"/>
         </w:rPr>
         <w:t>Tìm hiểu về box model</w:t>
+      </w:r>
+    </w:p>
+    <w:p>
+      <w:pPr>
+        <w:pStyle w:val="ListParagraph"/>
+        <w:numPr>
+          <w:ilvl w:val="1"/>
+          <w:numId w:val="1"/>
+        </w:numPr>
+        <w:tabs>
+          <w:tab w:val="left" w:pos="284"/>
+        </w:tabs>
+        <w:jc w:val="both"/>
+        <w:rPr>
+          <w:lang w:val="en-US"/>
+        </w:rPr>
+      </w:pPr>
+      <w:r>
+        <w:rPr>
+          <w:lang w:val="en-US"/>
+        </w:rPr>
+        <w:t>Box-model là gì ?</w:t>
       </w:r>
     </w:p>
     <w:p>
@@ -187,6 +213,43 @@
       <w:pPr>
         <w:pStyle w:val="ListParagraph"/>
         <w:numPr>
+          <w:ilvl w:val="1"/>
+          <w:numId w:val="1"/>
+        </w:numPr>
+        <w:jc w:val="both"/>
+        <w:rPr>
+          <w:lang w:val="en-US"/>
+        </w:rPr>
+      </w:pPr>
+      <w:r>
+        <w:rPr>
+          <w:lang w:val="en-US"/>
+        </w:rPr>
+        <w:t>Công thức tính</w:t>
+      </w:r>
+    </w:p>
+    <w:p>
+      <w:pPr>
+        <w:ind w:firstLine="567"/>
+        <w:jc w:val="both"/>
+      </w:pPr>
+      <w:r>
+        <w:t>Chiều rộng của một element = chiều rộng content width + padding trái + padding phải + border trái + border phải</w:t>
+      </w:r>
+    </w:p>
+    <w:p>
+      <w:pPr>
+        <w:ind w:firstLine="567"/>
+        <w:jc w:val="both"/>
+      </w:pPr>
+      <w:r>
+        <w:t>Chiều cao của một element = chiều cao content height + padding trên + padding dưới + border trên + border dưới</w:t>
+      </w:r>
+    </w:p>
+    <w:p>
+      <w:pPr>
+        <w:pStyle w:val="ListParagraph"/>
+        <w:numPr>
           <w:ilvl w:val="0"/>
           <w:numId w:val="1"/>
         </w:numPr>
@@ -196,11 +259,15 @@
         <w:ind w:left="0" w:firstLine="0"/>
         <w:jc w:val="both"/>
         <w:rPr>
-          <w:lang w:val="en-US"/>
-        </w:rPr>
-      </w:pPr>
-      <w:r>
-        <w:rPr>
+          <w:b/>
+          <w:bCs/>
+          <w:lang w:val="en-US"/>
+        </w:rPr>
+      </w:pPr>
+      <w:r>
+        <w:rPr>
+          <w:b/>
+          <w:bCs/>
           <w:lang w:val="en-US"/>
         </w:rPr>
         <w:t>So sánh class và ID</w:t>
@@ -263,6 +330,7 @@
           <w:b/>
           <w:bCs/>
         </w:rPr>
+        <w:lastRenderedPageBreak/>
         <w:t>Cú pháp:</w:t>
       </w:r>
       <w:r>
@@ -279,10 +347,7 @@
         <w:t>id="tên id"</w:t>
       </w:r>
       <w:r>
-        <w:t>.</w:t>
-      </w:r>
-      <w:r>
-        <w:t xml:space="preserve"> Sau khi đã khai báo, nếu muốn định dạng cho phần tử thì chúng ta chỉ cần gọi thẳng tên id của nó với cú pháp </w:t>
+        <w:t>. Sau khi đã khai báo, nếu muốn định dạng cho phần tử thì chúng ta chỉ cần gọi thẳng tên id của nó với cú pháp </w:t>
       </w:r>
       <w:r>
         <w:rPr>
@@ -329,7 +394,6 @@
           <w:bCs/>
           <w:lang w:val="en-US"/>
         </w:rPr>
-        <w:lastRenderedPageBreak/>
         <w:t>Định nghĩa:</w:t>
       </w:r>
       <w:r>
@@ -364,31 +428,14 @@
         <w:t> </w:t>
       </w:r>
       <w:r>
-        <w:t>Đ</w:t>
-      </w:r>
-      <w:r>
-        <w:t>ể khai báo class cho một phần tử thì chúng ta đặt thuộc tính class vào bên trong thẻ mở của phần tử với cú pháp </w:t>
-      </w:r>
-      <w:r>
-        <w:rPr>
-          <w:b/>
-          <w:bCs/>
-        </w:rPr>
-        <w:t>class="tên</w:t>
-      </w:r>
-      <w:r>
-        <w:rPr>
-          <w:b/>
-          <w:bCs/>
-        </w:rPr>
-        <w:t>_</w:t>
-      </w:r>
-      <w:r>
-        <w:rPr>
-          <w:b/>
-          <w:bCs/>
-        </w:rPr>
-        <w:t>class"</w:t>
+        <w:t>Để khai báo class cho một phần tử thì chúng ta đặt thuộc tính class vào bên trong thẻ mở của phần tử với cú pháp </w:t>
+      </w:r>
+      <w:r>
+        <w:rPr>
+          <w:b/>
+          <w:bCs/>
+        </w:rPr>
+        <w:t>class="tên_class"</w:t>
       </w:r>
       <w:r>
         <w:t>. Sau khi đã khai báo class, nếu muốn định dạng cho phần tử thì chúng ta chỉ cần gọi thẳng tên class của nó với cú pháp </w:t>
@@ -398,21 +445,7 @@
           <w:b/>
           <w:bCs/>
         </w:rPr>
-        <w:t>.tên</w:t>
-      </w:r>
-      <w:r>
-        <w:rPr>
-          <w:b/>
-          <w:bCs/>
-        </w:rPr>
-        <w:t>_</w:t>
-      </w:r>
-      <w:r>
-        <w:rPr>
-          <w:b/>
-          <w:bCs/>
-        </w:rPr>
-        <w:t>class</w:t>
+        <w:t>.tên_class</w:t>
       </w:r>
     </w:p>
     <w:p>
@@ -428,11 +461,15 @@
         <w:ind w:left="0" w:firstLine="0"/>
         <w:jc w:val="both"/>
         <w:rPr>
-          <w:lang w:val="en-US"/>
-        </w:rPr>
-      </w:pPr>
-      <w:r>
-        <w:rPr>
+          <w:b/>
+          <w:bCs/>
+          <w:lang w:val="en-US"/>
+        </w:rPr>
+      </w:pPr>
+      <w:r>
+        <w:rPr>
+          <w:b/>
+          <w:bCs/>
           <w:lang w:val="en-US"/>
         </w:rPr>
         <w:t>Các đơn vị đo trong CSS</w:t>
@@ -731,23 +768,7 @@
           <w:bCs/>
           <w:lang w:val="en-US"/>
         </w:rPr>
-        <w:t xml:space="preserve"> (</w:t>
-      </w:r>
-      <w:r>
-        <w:rPr>
-          <w:b/>
-          <w:bCs/>
-          <w:lang w:val="en-US"/>
-        </w:rPr>
-        <w:t>viewport</w:t>
-      </w:r>
-      <w:r>
-        <w:rPr>
-          <w:b/>
-          <w:bCs/>
-          <w:lang w:val="en-US"/>
-        </w:rPr>
-        <w:t xml:space="preserve"> height)</w:t>
+        <w:t xml:space="preserve"> (viewport height)</w:t>
       </w:r>
       <w:r>
         <w:rPr>
@@ -2572,6 +2593,7 @@
   <w:style w:type="character" w:default="1" w:styleId="DefaultParagraphFont">
     <w:name w:val="Default Paragraph Font"/>
     <w:uiPriority w:val="1"/>
+    <w:semiHidden/>
     <w:unhideWhenUsed/>
   </w:style>
   <w:style w:type="table" w:default="1" w:styleId="TableNormal">

</xml_diff>